<commit_message>
updated design 3 papers
</commit_message>
<xml_diff>
--- a/docs/projects/design3-resources.docx
+++ b/docs/projects/design3-resources.docx
@@ -111,13 +111,13 @@
       </w:r>
     </w:p>
     <w:bookmarkEnd w:id="21"/>
-    <w:bookmarkStart w:id="26" w:name="helpful-sources"/>
+    <w:bookmarkStart w:id="23" w:name="fish"/>
     <w:p>
       <w:pPr>
         <w:pStyle w:val="Heading3"/>
       </w:pPr>
       <w:r>
-        <w:t xml:space="preserve">Helpful sources</w:t>
+        <w:t xml:space="preserve">Fish</w:t>
       </w:r>
     </w:p>
     <w:p>
@@ -125,9 +125,604 @@
         <w:pStyle w:val="FirstParagraph"/>
       </w:pPr>
       <w:r>
+        <w:rPr>
+          <w:b/>
+          <w:bCs/>
+        </w:rPr>
+        <w:t xml:space="preserve">Wilkie 2011</w:t>
+      </w:r>
+      <w:r>
+        <w:t xml:space="preserve">. Lamprey respiratory physiology, osmoregulation, and ionoregulation.</w:t>
+      </w:r>
+    </w:p>
+    <w:p>
+      <w:pPr>
+        <w:pStyle w:val="BodyText"/>
+      </w:pPr>
+      <w:r>
+        <w:rPr>
+          <w:b/>
+          <w:bCs/>
+        </w:rPr>
+        <w:t xml:space="preserve">Wood Eom 2021</w:t>
+      </w:r>
+      <w:r>
+        <w:t xml:space="preserve">. The osmorespiratory compromise in the fish gill</w:t>
+      </w:r>
+      <w:r>
+        <w:t xml:space="preserve"> </w:t>
+      </w:r>
+      <w:hyperlink r:id="rId22">
+        <w:r>
+          <w:rPr>
+            <w:rStyle w:val="Hyperlink"/>
+          </w:rPr>
+          <w:t xml:space="preserve">https://doi.org/10.1016/j.cbpa.2021.110895</w:t>
+        </w:r>
+      </w:hyperlink>
+      <w:r>
+        <w:t xml:space="preserve">. Very interesting paper on control of oxygen flux as well as iono and osmoregulation (next section!) pdf is in shared drive.</w:t>
+      </w:r>
+    </w:p>
+    <w:bookmarkEnd w:id="23"/>
+    <w:bookmarkStart w:id="24" w:name="early-tetrapods-amphibians-misc"/>
+    <w:p>
+      <w:pPr>
+        <w:pStyle w:val="Heading3"/>
+      </w:pPr>
+      <w:r>
+        <w:t xml:space="preserve">Early Tetrapods &amp; Amphibians &amp; Misc</w:t>
+      </w:r>
+    </w:p>
+    <w:p>
+      <w:pPr>
+        <w:pStyle w:val="FirstParagraph"/>
+      </w:pPr>
+      <w:r>
+        <w:rPr>
+          <w:b/>
+          <w:bCs/>
+        </w:rPr>
+        <w:t xml:space="preserve">Alhberg Clack 2006</w:t>
+      </w:r>
+      <w:r>
+        <w:t xml:space="preserve">. A firm step from water to land (early tetrapod evol)</w:t>
+      </w:r>
+    </w:p>
+    <w:p>
+      <w:pPr>
+        <w:pStyle w:val="BodyText"/>
+      </w:pPr>
+      <w:r>
+        <w:rPr>
+          <w:b/>
+          <w:bCs/>
+        </w:rPr>
+        <w:t xml:space="preserve">Carroll 2001</w:t>
+      </w:r>
+      <w:r>
+        <w:t xml:space="preserve">. Early tetrapod evolution.</w:t>
+      </w:r>
+    </w:p>
+    <w:p>
+      <w:pPr>
+        <w:pStyle w:val="BodyText"/>
+      </w:pPr>
+      <w:r>
+        <w:rPr>
+          <w:b/>
+          <w:bCs/>
+        </w:rPr>
+        <w:t xml:space="preserve">Dudley 1998</w:t>
+      </w:r>
+      <w:r>
+        <w:t xml:space="preserve">. Atmospheric oxygen, giant paleozoic insects and the evolution of aerial locomotor performance</w:t>
+      </w:r>
+    </w:p>
+    <w:p>
+      <w:pPr>
+        <w:pStyle w:val="BodyText"/>
+      </w:pPr>
+      <w:r>
+        <w:rPr>
+          <w:b/>
+          <w:bCs/>
+        </w:rPr>
+        <w:t xml:space="preserve">Gans 1970</w:t>
+      </w:r>
+      <w:r>
+        <w:t xml:space="preserve">. Respiration in early tetrapods: The Frog is a Red Herring</w:t>
+      </w:r>
+    </w:p>
+    <w:p>
+      <w:pPr>
+        <w:pStyle w:val="BodyText"/>
+      </w:pPr>
+      <w:r>
+        <w:rPr>
+          <w:b/>
+          <w:bCs/>
+        </w:rPr>
+        <w:t xml:space="preserve">Schaeffer 1965</w:t>
+      </w:r>
+      <w:r>
+        <w:t xml:space="preserve">. Rhipsidian (fish) - amphibian transition</w:t>
+      </w:r>
+    </w:p>
+    <w:p>
+      <w:pPr>
+        <w:pStyle w:val="BodyText"/>
+      </w:pPr>
+      <w:r>
+        <w:rPr>
+          <w:b/>
+          <w:bCs/>
+        </w:rPr>
+        <w:t xml:space="preserve">Pierson 2009</w:t>
+      </w:r>
+      <w:r>
+        <w:t xml:space="preserve">. The cardiopulmonary physiology of dinosaurs</w:t>
+      </w:r>
+    </w:p>
+    <w:p>
+      <w:pPr>
+        <w:pStyle w:val="BodyText"/>
+      </w:pPr>
+      <w:r>
+        <w:rPr>
+          <w:b/>
+          <w:bCs/>
+        </w:rPr>
+        <w:t xml:space="preserve">Shelton Boutilier 1982</w:t>
+      </w:r>
+      <w:r>
+        <w:t xml:space="preserve">. Apnea in amphibians and reptiles</w:t>
+      </w:r>
+    </w:p>
+    <w:p>
+      <w:pPr>
+        <w:pStyle w:val="BodyText"/>
+      </w:pPr>
+      <w:r>
+        <w:rPr>
+          <w:b/>
+          <w:bCs/>
+        </w:rPr>
+        <w:t xml:space="preserve">Wang et al 2001</w:t>
+      </w:r>
+      <w:r>
+        <w:t xml:space="preserve">. respiratory consequences of feeding in amphibians and reptiles</w:t>
+      </w:r>
+    </w:p>
+    <w:bookmarkEnd w:id="24"/>
+    <w:bookmarkStart w:id="25" w:name="reptiles"/>
+    <w:p>
+      <w:pPr>
+        <w:pStyle w:val="Heading3"/>
+      </w:pPr>
+      <w:r>
+        <w:t xml:space="preserve">Reptiles</w:t>
+      </w:r>
+    </w:p>
+    <w:p>
+      <w:pPr>
+        <w:pStyle w:val="FirstParagraph"/>
+      </w:pPr>
+      <w:r>
+        <w:rPr>
+          <w:b/>
+          <w:bCs/>
+        </w:rPr>
+        <w:t xml:space="preserve">Bennett 1973</w:t>
+      </w:r>
+      <w:r>
+        <w:t xml:space="preserve">. Ventilation in lizards: rest and activity</w:t>
+      </w:r>
+    </w:p>
+    <w:p>
+      <w:pPr>
+        <w:pStyle w:val="BodyText"/>
+      </w:pPr>
+      <w:r>
+        <w:rPr>
+          <w:b/>
+          <w:bCs/>
+        </w:rPr>
+        <w:t xml:space="preserve">Crawford Kampe 1971</w:t>
+      </w:r>
+      <w:r>
+        <w:t xml:space="preserve">. Lizard Sauromalus obesus physiological responses to temperature</w:t>
+      </w:r>
+    </w:p>
+    <w:p>
+      <w:pPr>
+        <w:pStyle w:val="BodyText"/>
+      </w:pPr>
+      <w:r>
+        <w:rPr>
+          <w:b/>
+          <w:bCs/>
+        </w:rPr>
+        <w:t xml:space="preserve">Farmer and Carrier 2000</w:t>
+      </w:r>
+      <w:r>
+        <w:t xml:space="preserve">. Respiration and gas exchange during recovery from exercise in the American alligator</w:t>
+      </w:r>
+    </w:p>
+    <w:p>
+      <w:pPr>
+        <w:pStyle w:val="BodyText"/>
+      </w:pPr>
+      <w:r>
+        <w:rPr>
+          <w:b/>
+          <w:bCs/>
+        </w:rPr>
+        <w:t xml:space="preserve">Glass and Wood 1983</w:t>
+      </w:r>
+      <w:r>
+        <w:t xml:space="preserve">. Respiration in reptiles</w:t>
+      </w:r>
+    </w:p>
+    <w:p>
+      <w:pPr>
+        <w:pStyle w:val="BodyText"/>
+      </w:pPr>
+      <w:r>
+        <w:rPr>
+          <w:b/>
+          <w:bCs/>
+        </w:rPr>
+        <w:t xml:space="preserve">Gleeson and Bennett 1985</w:t>
+      </w:r>
+      <w:r>
+        <w:t xml:space="preserve">. Respiratory and cardiovascular adjustments to exercise in reptiles</w:t>
+      </w:r>
+    </w:p>
+    <w:p>
+      <w:pPr>
+        <w:pStyle w:val="BodyText"/>
+      </w:pPr>
+      <w:r>
+        <w:rPr>
+          <w:b/>
+          <w:bCs/>
+        </w:rPr>
+        <w:t xml:space="preserve">Milsom 1984</w:t>
+      </w:r>
+      <w:r>
+        <w:t xml:space="preserve">. Breathing in gecko</w:t>
+      </w:r>
+    </w:p>
+    <w:p>
+      <w:pPr>
+        <w:pStyle w:val="BodyText"/>
+      </w:pPr>
+      <w:r>
+        <w:rPr>
+          <w:b/>
+          <w:bCs/>
+        </w:rPr>
+        <w:t xml:space="preserve">Shelton Boutilier 1982</w:t>
+      </w:r>
+      <w:r>
+        <w:t xml:space="preserve">. Apnea in amphibians and reptiles</w:t>
+      </w:r>
+    </w:p>
+    <w:p>
+      <w:pPr>
+        <w:pStyle w:val="BodyText"/>
+      </w:pPr>
+      <w:r>
+        <w:rPr>
+          <w:b/>
+          <w:bCs/>
+        </w:rPr>
+        <w:t xml:space="preserve">Wang Carrier Hicks 1997</w:t>
+      </w:r>
+      <w:r>
+        <w:t xml:space="preserve">. Ventilation and gas exchange in lizards during treadmill exercise</w:t>
+      </w:r>
+    </w:p>
+    <w:p>
+      <w:pPr>
+        <w:pStyle w:val="BodyText"/>
+      </w:pPr>
+      <w:r>
+        <w:rPr>
+          <w:b/>
+          <w:bCs/>
+        </w:rPr>
+        <w:t xml:space="preserve">Wang et al 2001</w:t>
+      </w:r>
+      <w:r>
+        <w:t xml:space="preserve">. respiratory consequences of feeding in amphibians and reptiles</w:t>
+      </w:r>
+    </w:p>
+    <w:bookmarkEnd w:id="25"/>
+    <w:bookmarkStart w:id="26" w:name="birds"/>
+    <w:p>
+      <w:pPr>
+        <w:pStyle w:val="Heading3"/>
+      </w:pPr>
+      <w:r>
+        <w:t xml:space="preserve">Birds</w:t>
+      </w:r>
+    </w:p>
+    <w:p>
+      <w:pPr>
+        <w:pStyle w:val="FirstParagraph"/>
+      </w:pPr>
+      <w:r>
+        <w:rPr>
+          <w:b/>
+          <w:bCs/>
+        </w:rPr>
+        <w:t xml:space="preserve">Benzo, Sturke 1986</w:t>
+      </w:r>
+      <w:r>
+        <w:t xml:space="preserve">. Sturkeyʻs avian physiology –</w:t>
+      </w:r>
+      <w:r>
+        <w:t xml:space="preserve"> </w:t>
+      </w:r>
+      <w:r>
+        <w:rPr>
+          <w:b/>
+          <w:bCs/>
+        </w:rPr>
+        <w:t xml:space="preserve">Essential for anyone attempting a Bird model</w:t>
+      </w:r>
+      <w:r>
+        <w:t xml:space="preserve"> </w:t>
+      </w:r>
+      <w:r>
+        <w:t xml:space="preserve">Check out from library and See me for help</w:t>
+      </w:r>
+    </w:p>
+    <w:p>
+      <w:pPr>
+        <w:pStyle w:val="BodyText"/>
+      </w:pPr>
+      <w:r>
+        <w:rPr>
+          <w:b/>
+          <w:bCs/>
+        </w:rPr>
+        <w:t xml:space="preserve">Berger, Hart, and Roy 1970</w:t>
+      </w:r>
+      <w:r>
+        <w:t xml:space="preserve">. Respiration, oxygen consumption and heart rate in some birds during rest and exercise</w:t>
+      </w:r>
+    </w:p>
+    <w:p>
+      <w:pPr>
+        <w:pStyle w:val="BodyText"/>
+      </w:pPr>
+      <w:r>
+        <w:rPr>
+          <w:b/>
+          <w:bCs/>
+        </w:rPr>
+        <w:t xml:space="preserve">Brakenberry, Avery, and Gleeson 1981</w:t>
+      </w:r>
+      <w:r>
+        <w:t xml:space="preserve">. Respiration in exercising fowl</w:t>
+      </w:r>
+    </w:p>
+    <w:p>
+      <w:pPr>
+        <w:pStyle w:val="BodyText"/>
+      </w:pPr>
+      <w:r>
+        <w:rPr>
+          <w:b/>
+          <w:bCs/>
+        </w:rPr>
+        <w:t xml:space="preserve">Brackenberry, Gleeson, and Avery 1982</w:t>
+      </w:r>
+      <w:r>
+        <w:t xml:space="preserve">. Control of ventilation in running birds: effects of hypoxia, hyperoxia, and CO2</w:t>
+      </w:r>
+    </w:p>
+    <w:p>
+      <w:pPr>
+        <w:pStyle w:val="BodyText"/>
+      </w:pPr>
+      <w:r>
+        <w:rPr>
+          <w:b/>
+          <w:bCs/>
+        </w:rPr>
+        <w:t xml:space="preserve">Brackenberry, Darby, and El-Sayed 1989</w:t>
+      </w:r>
+      <w:r>
+        <w:t xml:space="preserve">. Respiratory function in exercising fowl following occlusion of the thoracic air sacs</w:t>
+      </w:r>
+    </w:p>
+    <w:p>
+      <w:pPr>
+        <w:pStyle w:val="BodyText"/>
+      </w:pPr>
+      <w:r>
+        <w:rPr>
+          <w:b/>
+          <w:bCs/>
+        </w:rPr>
+        <w:t xml:space="preserve">Butler 1991</w:t>
+      </w:r>
+      <w:r>
+        <w:t xml:space="preserve">. (not me!) Exercise in birds</w:t>
+      </w:r>
+    </w:p>
+    <w:p>
+      <w:pPr>
+        <w:pStyle w:val="BodyText"/>
+      </w:pPr>
+      <w:r>
+        <w:rPr>
+          <w:b/>
+          <w:bCs/>
+        </w:rPr>
+        <w:t xml:space="preserve">Calder Schmidt-Neilsen 1966</w:t>
+      </w:r>
+      <w:r>
+        <w:t xml:space="preserve">. Evaporative cooling and respiratory alkalosis in the pigeon</w:t>
+      </w:r>
+    </w:p>
+    <w:p>
+      <w:pPr>
+        <w:pStyle w:val="BodyText"/>
+      </w:pPr>
+      <w:r>
+        <w:rPr>
+          <w:b/>
+          <w:bCs/>
+        </w:rPr>
+        <w:t xml:space="preserve">Frappell et al 2001</w:t>
+      </w:r>
+      <w:r>
+        <w:t xml:space="preserve">. Scaling of respiratory variables in birds</w:t>
+      </w:r>
+    </w:p>
+    <w:p>
+      <w:pPr>
+        <w:pStyle w:val="BodyText"/>
+      </w:pPr>
+      <w:r>
+        <w:rPr>
+          <w:b/>
+          <w:bCs/>
+        </w:rPr>
+        <w:t xml:space="preserve">Hinds and Calder 1971</w:t>
+      </w:r>
+      <w:r>
+        <w:t xml:space="preserve">. Tracheal Dead Space in the Respiration of Birds</w:t>
+      </w:r>
+    </w:p>
+    <w:p>
+      <w:pPr>
+        <w:pStyle w:val="BodyText"/>
+      </w:pPr>
+      <w:r>
+        <w:rPr>
+          <w:b/>
+          <w:bCs/>
+        </w:rPr>
+        <w:t xml:space="preserve">Schmidt-Nielsen, Kanwiyher, Lasiewski, Cohn, Bretz 1969</w:t>
+      </w:r>
+      <w:r>
+        <w:t xml:space="preserve">. Temperature regulation and respiration in the Ostrich</w:t>
+      </w:r>
+    </w:p>
+    <w:bookmarkEnd w:id="26"/>
+    <w:bookmarkStart w:id="30" w:name="mammals"/>
+    <w:p>
+      <w:pPr>
+        <w:pStyle w:val="Heading3"/>
+      </w:pPr>
+      <w:r>
+        <w:t xml:space="preserve">Mammals</w:t>
+      </w:r>
+    </w:p>
+    <w:p>
+      <w:pPr>
+        <w:pStyle w:val="FirstParagraph"/>
+      </w:pPr>
+      <w:r>
+        <w:rPr>
+          <w:b/>
+          <w:bCs/>
+        </w:rPr>
+        <w:t xml:space="preserve">Fortuna and Saibene 1991</w:t>
+      </w:r>
+      <w:r>
+        <w:t xml:space="preserve">. Mechanics of breathing in horses at rest and during exercise</w:t>
+      </w:r>
+    </w:p>
+    <w:p>
+      <w:pPr>
+        <w:pStyle w:val="BodyText"/>
+      </w:pPr>
+      <w:r>
+        <w:rPr>
+          <w:b/>
+          <w:bCs/>
+        </w:rPr>
+        <w:t xml:space="preserve">Gallivan McDonnell Forrest 1989</w:t>
+      </w:r>
+      <w:r>
+        <w:t xml:space="preserve">. Comparative pulmonary mechanics in the horse and the cow</w:t>
+      </w:r>
+    </w:p>
+    <w:p>
+      <w:pPr>
+        <w:pStyle w:val="BodyText"/>
+      </w:pPr>
+      <w:r>
+        <w:rPr>
+          <w:b/>
+          <w:bCs/>
+        </w:rPr>
+        <w:t xml:space="preserve">Hoppeler and Weibel 1998</w:t>
+      </w:r>
+      <w:r>
+        <w:t xml:space="preserve">. Limits for oxygen and substrate transport in mammals ** more about symmorphosis **</w:t>
+      </w:r>
+    </w:p>
+    <w:p>
+      <w:pPr>
+        <w:pStyle w:val="BodyText"/>
+      </w:pPr>
+      <w:r>
+        <w:rPr>
+          <w:b/>
+          <w:bCs/>
+        </w:rPr>
+        <w:t xml:space="preserve">Husczuk Et al 1990</w:t>
+      </w:r>
+      <w:r>
+        <w:t xml:space="preserve">. Ventilatory control during exercise in calves with artificial hearts</w:t>
+      </w:r>
+    </w:p>
+    <w:p>
+      <w:pPr>
+        <w:pStyle w:val="BodyText"/>
+      </w:pPr>
+      <w:r>
+        <w:rPr>
+          <w:b/>
+          <w:bCs/>
+        </w:rPr>
+        <w:t xml:space="preserve">Jones Longworth Lindholm Conley Karas Kayar Taylor 1989</w:t>
+      </w:r>
+      <w:r>
+        <w:t xml:space="preserve">. O2 transport in large mammals (horse vs steer)</w:t>
+      </w:r>
+    </w:p>
+    <w:p>
+      <w:pPr>
+        <w:pStyle w:val="BodyText"/>
+      </w:pPr>
+      <w:r>
+        <w:rPr>
+          <w:b/>
+          <w:bCs/>
+        </w:rPr>
+        <w:t xml:space="preserve">Martin Hutchinson</w:t>
+      </w:r>
+      <w:r>
+        <w:t xml:space="preserve">. 1979 Ventilation in two amphibians</w:t>
+      </w:r>
+    </w:p>
+    <w:p>
+      <w:pPr>
+        <w:pStyle w:val="BodyText"/>
+      </w:pPr>
+      <w:r>
         <w:t xml:space="preserve">[</w:t>
       </w:r>
-      <w:hyperlink r:id="rId22">
+      <w:hyperlink r:id="rId27">
         <w:r>
           <w:rPr>
             <w:rStyle w:val="Hyperlink"/>
@@ -154,9 +749,54 @@
         <w:pStyle w:val="BodyText"/>
       </w:pPr>
       <w:r>
+        <w:rPr>
+          <w:b/>
+          <w:bCs/>
+        </w:rPr>
+        <w:t xml:space="preserve">Stahl 1967</w:t>
+      </w:r>
+      <w:r>
+        <w:t xml:space="preserve">. Scaling of Respiratory Variables in Mammals</w:t>
+      </w:r>
+    </w:p>
+    <w:p>
+      <w:pPr>
+        <w:pStyle w:val="BodyText"/>
+      </w:pPr>
+      <w:r>
+        <w:rPr>
+          <w:b/>
+          <w:bCs/>
+        </w:rPr>
+        <w:t xml:space="preserve">Weibel 1987</w:t>
+      </w:r>
+      <w:r>
+        <w:t xml:space="preserve">. Scaling of structural and functional variables in the respiratory system (mammals)</w:t>
+      </w:r>
+    </w:p>
+    <w:p>
+      <w:pPr>
+        <w:pStyle w:val="BodyText"/>
+      </w:pPr>
+      <w:r>
+        <w:rPr>
+          <w:b/>
+          <w:bCs/>
+        </w:rPr>
+        <w:t xml:space="preserve">Withers 1992</w:t>
+      </w:r>
+      <w:r>
+        <w:t xml:space="preserve">. p 627-631: pages from your text with a couple of highlighted comments inserted by me.</w:t>
+      </w:r>
+    </w:p>
+    <w:p>
+      <w:pPr>
+        <w:pStyle w:val="BodyText"/>
+      </w:pPr>
+      <w:r>
         <w:t xml:space="preserve">[</w:t>
       </w:r>
-      <w:hyperlink r:id="rId23">
+      <w:hyperlink r:id="rId28">
         <w:r>
           <w:rPr>
             <w:rStyle w:val="Hyperlink"/>
@@ -183,549 +823,9 @@
         <w:pStyle w:val="BodyText"/>
       </w:pPr>
       <w:r>
-        <w:rPr>
-          <w:b/>
-          <w:bCs/>
-        </w:rPr>
-        <w:t xml:space="preserve">Alhberg Clack 2006</w:t>
-      </w:r>
-      <w:r>
-        <w:t xml:space="preserve">. A firm step from water to land (early tetrapod evol)</w:t>
-      </w:r>
-    </w:p>
-    <w:p>
-      <w:pPr>
-        <w:pStyle w:val="BodyText"/>
-      </w:pPr>
-      <w:r>
-        <w:rPr>
-          <w:b/>
-          <w:bCs/>
-        </w:rPr>
-        <w:t xml:space="preserve">Bennett 1973</w:t>
-      </w:r>
-      <w:r>
-        <w:t xml:space="preserve">. Ventilation in lizards: rest and activity</w:t>
-      </w:r>
-    </w:p>
-    <w:p>
-      <w:pPr>
-        <w:pStyle w:val="BodyText"/>
-      </w:pPr>
-      <w:r>
-        <w:rPr>
-          <w:b/>
-          <w:bCs/>
-        </w:rPr>
-        <w:t xml:space="preserve">Benzo, Sturke 1986</w:t>
-      </w:r>
-      <w:r>
-        <w:t xml:space="preserve">. Sturkeyʻs avian physiology –</w:t>
-      </w:r>
-      <w:r>
-        <w:t xml:space="preserve"> </w:t>
-      </w:r>
-      <w:r>
-        <w:rPr>
-          <w:b/>
-          <w:bCs/>
-        </w:rPr>
-        <w:t xml:space="preserve">Essential for anyone attempting a Bird model</w:t>
-      </w:r>
-      <w:r>
-        <w:t xml:space="preserve"> </w:t>
-      </w:r>
-      <w:r>
-        <w:t xml:space="preserve">Check out from library and See me for help</w:t>
-      </w:r>
-    </w:p>
-    <w:p>
-      <w:pPr>
-        <w:pStyle w:val="BodyText"/>
-      </w:pPr>
-      <w:r>
-        <w:rPr>
-          <w:b/>
-          <w:bCs/>
-        </w:rPr>
-        <w:t xml:space="preserve">Berger, Hart, and Roy 1970</w:t>
-      </w:r>
-      <w:r>
-        <w:t xml:space="preserve">. Respiration, oxygen consumption and heart rate in some birds during rest and exercise</w:t>
-      </w:r>
-    </w:p>
-    <w:p>
-      <w:pPr>
-        <w:pStyle w:val="BodyText"/>
-      </w:pPr>
-      <w:r>
-        <w:rPr>
-          <w:b/>
-          <w:bCs/>
-        </w:rPr>
-        <w:t xml:space="preserve">Brakenberry, Avery, and Gleeson 1981</w:t>
-      </w:r>
-      <w:r>
-        <w:t xml:space="preserve">. Respiration in exercising fowl</w:t>
-      </w:r>
-    </w:p>
-    <w:p>
-      <w:pPr>
-        <w:pStyle w:val="BodyText"/>
-      </w:pPr>
-      <w:r>
-        <w:rPr>
-          <w:b/>
-          <w:bCs/>
-        </w:rPr>
-        <w:t xml:space="preserve">Brackenberry, Gleeson, and Avery 1982</w:t>
-      </w:r>
-      <w:r>
-        <w:t xml:space="preserve">. Control of ventilation in running birds: effects of hypoxia, hyperoxia, and CO2</w:t>
-      </w:r>
-    </w:p>
-    <w:p>
-      <w:pPr>
-        <w:pStyle w:val="BodyText"/>
-      </w:pPr>
-      <w:r>
-        <w:rPr>
-          <w:b/>
-          <w:bCs/>
-        </w:rPr>
-        <w:t xml:space="preserve">Brackenberry, Darby, and El-Sayed 1989</w:t>
-      </w:r>
-      <w:r>
-        <w:t xml:space="preserve">. Respiratory function in exercising fowl following occlusion of the thoracic air sacs</w:t>
-      </w:r>
-    </w:p>
-    <w:p>
-      <w:pPr>
-        <w:pStyle w:val="BodyText"/>
-      </w:pPr>
-      <w:r>
-        <w:rPr>
-          <w:b/>
-          <w:bCs/>
-        </w:rPr>
-        <w:t xml:space="preserve">Butler 1991</w:t>
-      </w:r>
-      <w:r>
-        <w:t xml:space="preserve">. (not me!) Exercise in birds</w:t>
-      </w:r>
-    </w:p>
-    <w:p>
-      <w:pPr>
-        <w:pStyle w:val="BodyText"/>
-      </w:pPr>
-      <w:r>
-        <w:rPr>
-          <w:b/>
-          <w:bCs/>
-        </w:rPr>
-        <w:t xml:space="preserve">Calder Schmidt-Neilsen 1966</w:t>
-      </w:r>
-      <w:r>
-        <w:t xml:space="preserve">. Evaporative cooling and respiratory alkalosis in the pigeon</w:t>
-      </w:r>
-    </w:p>
-    <w:p>
-      <w:pPr>
-        <w:pStyle w:val="BodyText"/>
-      </w:pPr>
-      <w:r>
-        <w:rPr>
-          <w:b/>
-          <w:bCs/>
-        </w:rPr>
-        <w:t xml:space="preserve">Carroll 2001</w:t>
-      </w:r>
-      <w:r>
-        <w:t xml:space="preserve">. Early tetrapod evolution.</w:t>
-      </w:r>
-    </w:p>
-    <w:p>
-      <w:pPr>
-        <w:pStyle w:val="BodyText"/>
-      </w:pPr>
-      <w:r>
-        <w:rPr>
-          <w:b/>
-          <w:bCs/>
-        </w:rPr>
-        <w:t xml:space="preserve">Crawford Kampe 1971</w:t>
-      </w:r>
-      <w:r>
-        <w:t xml:space="preserve">. Lizard Sauromalus obesus physiological responses to temperature</w:t>
-      </w:r>
-    </w:p>
-    <w:p>
-      <w:pPr>
-        <w:pStyle w:val="BodyText"/>
-      </w:pPr>
-      <w:r>
-        <w:rPr>
-          <w:b/>
-          <w:bCs/>
-        </w:rPr>
-        <w:t xml:space="preserve">Dudley 1998</w:t>
-      </w:r>
-      <w:r>
-        <w:t xml:space="preserve">. Atmospheric oxygen, giant paleozoic insects and the evolution of aerial locomotor performance</w:t>
-      </w:r>
-    </w:p>
-    <w:p>
-      <w:pPr>
-        <w:pStyle w:val="BodyText"/>
-      </w:pPr>
-      <w:r>
-        <w:rPr>
-          <w:b/>
-          <w:bCs/>
-        </w:rPr>
-        <w:t xml:space="preserve">Farmer and Carrier 2000</w:t>
-      </w:r>
-      <w:r>
-        <w:t xml:space="preserve">. Respiration and gas exchange during recovery from exercise in the American alligator</w:t>
-      </w:r>
-    </w:p>
-    <w:p>
-      <w:pPr>
-        <w:pStyle w:val="BodyText"/>
-      </w:pPr>
-      <w:r>
-        <w:rPr>
-          <w:b/>
-          <w:bCs/>
-        </w:rPr>
-        <w:t xml:space="preserve">Fortuna and Saibene 1991</w:t>
-      </w:r>
-      <w:r>
-        <w:t xml:space="preserve">. Mechanics of breathing in horses at rest and during exercise</w:t>
-      </w:r>
-    </w:p>
-    <w:p>
-      <w:pPr>
-        <w:pStyle w:val="BodyText"/>
-      </w:pPr>
-      <w:r>
-        <w:rPr>
-          <w:b/>
-          <w:bCs/>
-        </w:rPr>
-        <w:t xml:space="preserve">Frappell et al 2001</w:t>
-      </w:r>
-      <w:r>
-        <w:t xml:space="preserve">. Scaling of respiratory variables in birds</w:t>
-      </w:r>
-    </w:p>
-    <w:p>
-      <w:pPr>
-        <w:pStyle w:val="BodyText"/>
-      </w:pPr>
-      <w:r>
-        <w:rPr>
-          <w:b/>
-          <w:bCs/>
-        </w:rPr>
-        <w:t xml:space="preserve">Gans 1970</w:t>
-      </w:r>
-      <w:r>
-        <w:t xml:space="preserve">. Respiration in early tetrapods: The Frog is a Red Herring</w:t>
-      </w:r>
-    </w:p>
-    <w:p>
-      <w:pPr>
-        <w:pStyle w:val="BodyText"/>
-      </w:pPr>
-      <w:r>
-        <w:rPr>
-          <w:b/>
-          <w:bCs/>
-        </w:rPr>
-        <w:t xml:space="preserve">Glass and Wood 1983</w:t>
-      </w:r>
-      <w:r>
-        <w:t xml:space="preserve">. Respiration in reptiles</w:t>
-      </w:r>
-    </w:p>
-    <w:p>
-      <w:pPr>
-        <w:pStyle w:val="BodyText"/>
-      </w:pPr>
-      <w:r>
-        <w:rPr>
-          <w:b/>
-          <w:bCs/>
-        </w:rPr>
-        <w:t xml:space="preserve">Gleeson and Bennett 1985</w:t>
-      </w:r>
-      <w:r>
-        <w:t xml:space="preserve">. Respiratory and cardiovascular adjustments to exercise in reptiles</w:t>
-      </w:r>
-    </w:p>
-    <w:p>
-      <w:pPr>
-        <w:pStyle w:val="BodyText"/>
-      </w:pPr>
-      <w:r>
-        <w:rPr>
-          <w:b/>
-          <w:bCs/>
-        </w:rPr>
-        <w:t xml:space="preserve">Hinds and Calder 1971</w:t>
-      </w:r>
-      <w:r>
-        <w:t xml:space="preserve">. Tracheal Dead Space in the Respiration of Birds</w:t>
-      </w:r>
-    </w:p>
-    <w:p>
-      <w:pPr>
-        <w:pStyle w:val="BodyText"/>
-      </w:pPr>
-      <w:r>
-        <w:rPr>
-          <w:b/>
-          <w:bCs/>
-        </w:rPr>
-        <w:t xml:space="preserve">Hoppeler and Weibel 1998</w:t>
-      </w:r>
-      <w:r>
-        <w:t xml:space="preserve">. Limits for oxygen and substrate transport in mammals ** more about symmorphosis **</w:t>
-      </w:r>
-    </w:p>
-    <w:p>
-      <w:pPr>
-        <w:pStyle w:val="BodyText"/>
-      </w:pPr>
-      <w:r>
-        <w:rPr>
-          <w:b/>
-          <w:bCs/>
-        </w:rPr>
-        <w:t xml:space="preserve">Husczuk Et al 1990</w:t>
-      </w:r>
-      <w:r>
-        <w:t xml:space="preserve">. Ventilatory control during exercise in calves with artificial hearts</w:t>
-      </w:r>
-    </w:p>
-    <w:p>
-      <w:pPr>
-        <w:pStyle w:val="BodyText"/>
-      </w:pPr>
-      <w:r>
-        <w:rPr>
-          <w:b/>
-          <w:bCs/>
-        </w:rPr>
-        <w:t xml:space="preserve">Jones Longworth Lindholm Conley Karas Kayar Taylor 1989</w:t>
-      </w:r>
-      <w:r>
-        <w:t xml:space="preserve">. O2 transport in large mammals (horse vs steer)</w:t>
-      </w:r>
-    </w:p>
-    <w:p>
-      <w:pPr>
-        <w:pStyle w:val="BodyText"/>
-      </w:pPr>
-      <w:r>
-        <w:rPr>
-          <w:b/>
-          <w:bCs/>
-        </w:rPr>
-        <w:t xml:space="preserve">Martin Hutchinson</w:t>
-      </w:r>
-      <w:r>
-        <w:t xml:space="preserve">. 1979 Ventilation in two amphibians</w:t>
-      </w:r>
-    </w:p>
-    <w:p>
-      <w:pPr>
-        <w:pStyle w:val="BodyText"/>
-      </w:pPr>
-      <w:r>
-        <w:rPr>
-          <w:b/>
-          <w:bCs/>
-        </w:rPr>
-        <w:t xml:space="preserve">Milsom 1984</w:t>
-      </w:r>
-      <w:r>
-        <w:t xml:space="preserve">. Breathing in gecko</w:t>
-      </w:r>
-    </w:p>
-    <w:p>
-      <w:pPr>
-        <w:pStyle w:val="BodyText"/>
-      </w:pPr>
-      <w:r>
-        <w:rPr>
-          <w:b/>
-          <w:bCs/>
-        </w:rPr>
-        <w:t xml:space="preserve">Schaeffer 1965</w:t>
-      </w:r>
-      <w:r>
-        <w:t xml:space="preserve">. Rhipsidian (fish) - amphibian transition</w:t>
-      </w:r>
-    </w:p>
-    <w:p>
-      <w:pPr>
-        <w:pStyle w:val="BodyText"/>
-      </w:pPr>
-      <w:r>
-        <w:rPr>
-          <w:b/>
-          <w:bCs/>
-        </w:rPr>
-        <w:t xml:space="preserve">Pierson 2009</w:t>
-      </w:r>
-      <w:r>
-        <w:t xml:space="preserve">. The cardiopulmonary physiology of dinosaurs</w:t>
-      </w:r>
-    </w:p>
-    <w:p>
-      <w:pPr>
-        <w:pStyle w:val="BodyText"/>
-      </w:pPr>
-      <w:r>
-        <w:rPr>
-          <w:b/>
-          <w:bCs/>
-        </w:rPr>
-        <w:t xml:space="preserve">Shelton Boutilier 1982</w:t>
-      </w:r>
-      <w:r>
-        <w:t xml:space="preserve">. Apnea in amphibians and reptiles</w:t>
-      </w:r>
-    </w:p>
-    <w:p>
-      <w:pPr>
-        <w:pStyle w:val="BodyText"/>
-      </w:pPr>
-      <w:r>
-        <w:rPr>
-          <w:b/>
-          <w:bCs/>
-        </w:rPr>
-        <w:t xml:space="preserve">Schmidt-Nielsen, Kanwiyher, Lasiewski, Cohn, Bretz 1969</w:t>
-      </w:r>
-      <w:r>
-        <w:t xml:space="preserve">. Temperature regulation and respiration in the Ostrich</w:t>
-      </w:r>
-    </w:p>
-    <w:p>
-      <w:pPr>
-        <w:pStyle w:val="BodyText"/>
-      </w:pPr>
-      <w:r>
-        <w:rPr>
-          <w:b/>
-          <w:bCs/>
-        </w:rPr>
-        <w:t xml:space="preserve">Stahl 1967</w:t>
-      </w:r>
-      <w:r>
-        <w:t xml:space="preserve">. Scaling of Respiratory Variables in Mammals</w:t>
-      </w:r>
-    </w:p>
-    <w:p>
-      <w:pPr>
-        <w:pStyle w:val="BodyText"/>
-      </w:pPr>
-      <w:r>
-        <w:rPr>
-          <w:b/>
-          <w:bCs/>
-        </w:rPr>
-        <w:t xml:space="preserve">Wang Carrier Hicks 1997</w:t>
-      </w:r>
-      <w:r>
-        <w:t xml:space="preserve">. Ventilation and gas exchange in lizards during treadmill exercise</w:t>
-      </w:r>
-    </w:p>
-    <w:p>
-      <w:pPr>
-        <w:pStyle w:val="BodyText"/>
-      </w:pPr>
-      <w:r>
-        <w:rPr>
-          <w:b/>
-          <w:bCs/>
-        </w:rPr>
-        <w:t xml:space="preserve">Wang et al 2001</w:t>
-      </w:r>
-      <w:r>
-        <w:t xml:space="preserve">. respiratory consequences of feeding in amphibians and reptiles</w:t>
-      </w:r>
-    </w:p>
-    <w:p>
-      <w:pPr>
-        <w:pStyle w:val="BodyText"/>
-      </w:pPr>
-      <w:r>
-        <w:rPr>
-          <w:b/>
-          <w:bCs/>
-        </w:rPr>
-        <w:t xml:space="preserve">Weibel 1987</w:t>
-      </w:r>
-      <w:r>
-        <w:t xml:space="preserve">. Scaling of structural and functional variables in the respiratory system (mammals)</w:t>
-      </w:r>
-    </w:p>
-    <w:p>
-      <w:pPr>
-        <w:pStyle w:val="BodyText"/>
-      </w:pPr>
-      <w:r>
-        <w:rPr>
-          <w:b/>
-          <w:bCs/>
-        </w:rPr>
-        <w:t xml:space="preserve">Withers 1992</w:t>
-      </w:r>
-      <w:r>
-        <w:t xml:space="preserve">. p 627-631: pages from your text with a couple of highlighted comments inserted by me.</w:t>
-      </w:r>
-    </w:p>
-    <w:p>
-      <w:pPr>
-        <w:pStyle w:val="BodyText"/>
-      </w:pPr>
-      <w:r>
-        <w:rPr>
-          <w:b/>
-          <w:bCs/>
-        </w:rPr>
-        <w:t xml:space="preserve">Wood Eom 2021</w:t>
-      </w:r>
-      <w:r>
-        <w:t xml:space="preserve">. The osmorespiratory compromise in the fish gill</w:t>
-      </w:r>
-      <w:r>
-        <w:t xml:space="preserve"> </w:t>
-      </w:r>
-      <w:hyperlink r:id="rId24">
-        <w:r>
-          <w:rPr>
-            <w:rStyle w:val="Hyperlink"/>
-          </w:rPr>
-          <w:t xml:space="preserve">https://doi.org/10.1016/j.cbpa.2021.110895</w:t>
-        </w:r>
-      </w:hyperlink>
-      <w:r>
-        <w:t xml:space="preserve">. Very interesting paper on control of oxygen flux as well as iono and osmoregulation (next section!) pdf is in shared drive.</w:t>
-      </w:r>
-    </w:p>
-    <w:p>
-      <w:pPr>
-        <w:pStyle w:val="BodyText"/>
-      </w:pPr>
-      <w:r>
         <w:t xml:space="preserve">[</w:t>
       </w:r>
-      <w:hyperlink r:id="rId25">
+      <w:hyperlink r:id="rId29">
         <w:r>
           <w:rPr>
             <w:rStyle w:val="Hyperlink"/>
@@ -754,7 +854,7 @@
         <w:t xml:space="preserve">]</w:t>
       </w:r>
     </w:p>
-    <w:bookmarkEnd w:id="26"/>
+    <w:bookmarkEnd w:id="30"/>
     <w:sectPr/>
   </w:body>
 </w:document>

</xml_diff>